<commit_message>
Allow users to keep blank rows in the column attributes table
Discussed in #13
</commit_message>
<xml_diff>
--- a/study_codebook_1.docx
+++ b/study_codebook_1.docx
@@ -399,7 +399,7 @@
                 <w:szCs w:val="22"/>
                 <w:color w:val="000000"/>
               </w:rPr>
-              <w:t xml:space="preserve">2022-06-27</w:t>
+              <w:t xml:space="preserve">2022-06-28</w:t>
             </w:r>
           </w:p>
         </w:tc>
@@ -571,6 +571,75 @@
                 <w:szCs w:val="22"/>
                 <w:color w:val="000000"/>
               </w:rPr>
+              <w:t xml:space="preserve">Column description:</w:t>
+            </w:r>
+          </w:p>
+        </w:tc>
+        <w:tc>
+          <w:tcPr>
+            <w:tcBorders>
+              <w:top w:val="single" w:sz="24" w:space="0" w:color="000000"/>
+              <w:left w:val="single" w:sz="8" w:space="0" w:color="CCCCCC"/>
+            </w:tcBorders>
+            <w:shd w:val="clear" w:color="auto" w:fill="FFFFFF"/>
+            <w:tcMar>
+              <w:top w:w="0" w:type="dxa"/>
+              <w:bottom w:w="0" w:type="dxa"/>
+              <w:left w:w="0" w:type="dxa"/>
+              <w:right w:w="0" w:type="dxa"/>
+            </w:tcMar>
+            <w:vAlign w:val="center"/>
+          </w:tcPr>
+          <w:p>
+            <w:pPr>
+              <w:jc w:val="left"/>
+              <w:spacing w:after="100" w:before="100" w:line="240"/>
+              <w:ind w:firstLine="0" w:left="100" w:right="100"/>
+            </w:pPr>
+            <w:r xmlns:w="http://schemas.openxmlformats.org/wordprocessingml/2006/main" xmlns:wp="http://schemas.openxmlformats.org/drawingml/2006/wordprocessingDrawing" xmlns:r="http://schemas.openxmlformats.org/officeDocument/2006/relationships" xmlns:w14="http://schemas.microsoft.com/office/word/2010/wordml">
+              <w:rPr>
+                <w:rFonts w:ascii="Times New Roman" w:hAnsi="Times New Roman" w:eastAsia="Times New Roman" w:cs="Times New Roman"/>
+                <w:sz w:val="22"/>
+                <w:szCs w:val="22"/>
+                <w:color w:val="000000"/>
+              </w:rPr>
+              <w:t xml:space="preserve">Participant's study identification number</w:t>
+            </w:r>
+          </w:p>
+        </w:tc>
+      </w:tr>
+      <w:tr>
+        <w:trPr>
+          <w:cantSplit/>
+          <w:trHeight w:val="360" w:hRule="auto"/>
+        </w:trPr>
+        <w:tc>
+          <w:tcPr>
+            <w:tcBorders>
+              <w:right w:val="single" w:sz="8" w:space="0" w:color="CCCCCC"/>
+            </w:tcBorders>
+            <w:shd w:val="clear" w:color="auto" w:fill="FFFFFF"/>
+            <w:tcMar>
+              <w:top w:w="0" w:type="dxa"/>
+              <w:bottom w:w="0" w:type="dxa"/>
+              <w:left w:w="0" w:type="dxa"/>
+              <w:right w:w="0" w:type="dxa"/>
+            </w:tcMar>
+            <w:vAlign w:val="center"/>
+          </w:tcPr>
+          <w:p>
+            <w:pPr>
+              <w:jc w:val="left"/>
+              <w:spacing w:after="100" w:before="100" w:line="240"/>
+              <w:ind w:firstLine="0" w:left="100" w:right="100"/>
+            </w:pPr>
+            <w:r xmlns:w="http://schemas.openxmlformats.org/wordprocessingml/2006/main" xmlns:wp="http://schemas.openxmlformats.org/drawingml/2006/wordprocessingDrawing" xmlns:r="http://schemas.openxmlformats.org/officeDocument/2006/relationships" xmlns:w14="http://schemas.microsoft.com/office/word/2010/wordml">
+              <w:rPr>
+                <w:rFonts w:ascii="Times New Roman" w:hAnsi="Times New Roman" w:eastAsia="Times New Roman" w:cs="Times New Roman"/>
+                <w:sz w:val="22"/>
+                <w:szCs w:val="22"/>
+                <w:color w:val="000000"/>
+              </w:rPr>
               <w:t xml:space="preserve">Source information:</w:t>
             </w:r>
           </w:p>
@@ -578,7 +647,6 @@
         <w:tc>
           <w:tcPr>
             <w:tcBorders>
-              <w:top w:val="single" w:sz="24" w:space="0" w:color="000000"/>
               <w:left w:val="single" w:sz="8" w:space="0" w:color="CCCCCC"/>
             </w:tcBorders>
             <w:shd w:val="clear" w:color="auto" w:fill="FFFFFF"/>
@@ -1704,6 +1772,75 @@
                 <w:szCs w:val="22"/>
                 <w:color w:val="000000"/>
               </w:rPr>
+              <w:t xml:space="preserve">Column description:</w:t>
+            </w:r>
+          </w:p>
+        </w:tc>
+        <w:tc>
+          <w:tcPr>
+            <w:tcBorders>
+              <w:top w:val="single" w:sz="24" w:space="0" w:color="000000"/>
+              <w:left w:val="single" w:sz="8" w:space="0" w:color="CCCCCC"/>
+            </w:tcBorders>
+            <w:shd w:val="clear" w:color="auto" w:fill="FFFFFF"/>
+            <w:tcMar>
+              <w:top w:w="0" w:type="dxa"/>
+              <w:bottom w:w="0" w:type="dxa"/>
+              <w:left w:w="0" w:type="dxa"/>
+              <w:right w:w="0" w:type="dxa"/>
+            </w:tcMar>
+            <w:vAlign w:val="center"/>
+          </w:tcPr>
+          <w:p>
+            <w:pPr>
+              <w:jc w:val="left"/>
+              <w:spacing w:after="100" w:before="100" w:line="240"/>
+              <w:ind w:firstLine="0" w:left="100" w:right="100"/>
+            </w:pPr>
+            <w:r xmlns:w="http://schemas.openxmlformats.org/wordprocessingml/2006/main" xmlns:wp="http://schemas.openxmlformats.org/drawingml/2006/wordprocessingDrawing" xmlns:r="http://schemas.openxmlformats.org/officeDocument/2006/relationships" xmlns:w14="http://schemas.microsoft.com/office/word/2010/wordml">
+              <w:rPr>
+                <w:rFonts w:ascii="Times New Roman" w:hAnsi="Times New Roman" w:eastAsia="Times New Roman" w:cs="Times New Roman"/>
+                <w:sz w:val="22"/>
+                <w:szCs w:val="22"/>
+                <w:color w:val="000000"/>
+              </w:rPr>
+              <w:t xml:space="preserve">Biological sex of the participant assigned at birth</w:t>
+            </w:r>
+          </w:p>
+        </w:tc>
+      </w:tr>
+      <w:tr>
+        <w:trPr>
+          <w:cantSplit/>
+          <w:trHeight w:val="360" w:hRule="auto"/>
+        </w:trPr>
+        <w:tc>
+          <w:tcPr>
+            <w:tcBorders>
+              <w:right w:val="single" w:sz="8" w:space="0" w:color="CCCCCC"/>
+            </w:tcBorders>
+            <w:shd w:val="clear" w:color="auto" w:fill="FFFFFF"/>
+            <w:tcMar>
+              <w:top w:w="0" w:type="dxa"/>
+              <w:bottom w:w="0" w:type="dxa"/>
+              <w:left w:w="0" w:type="dxa"/>
+              <w:right w:w="0" w:type="dxa"/>
+            </w:tcMar>
+            <w:vAlign w:val="center"/>
+          </w:tcPr>
+          <w:p>
+            <w:pPr>
+              <w:jc w:val="left"/>
+              <w:spacing w:after="100" w:before="100" w:line="240"/>
+              <w:ind w:firstLine="0" w:left="100" w:right="100"/>
+            </w:pPr>
+            <w:r xmlns:w="http://schemas.openxmlformats.org/wordprocessingml/2006/main" xmlns:wp="http://schemas.openxmlformats.org/drawingml/2006/wordprocessingDrawing" xmlns:r="http://schemas.openxmlformats.org/officeDocument/2006/relationships" xmlns:w14="http://schemas.microsoft.com/office/word/2010/wordml">
+              <w:rPr>
+                <w:rFonts w:ascii="Times New Roman" w:hAnsi="Times New Roman" w:eastAsia="Times New Roman" w:cs="Times New Roman"/>
+                <w:sz w:val="22"/>
+                <w:szCs w:val="22"/>
+                <w:color w:val="000000"/>
+              </w:rPr>
               <w:t xml:space="preserve">Source information:</w:t>
             </w:r>
           </w:p>
@@ -1711,7 +1848,6 @@
         <w:tc>
           <w:tcPr>
             <w:tcBorders>
-              <w:top w:val="single" w:sz="24" w:space="0" w:color="000000"/>
               <w:left w:val="single" w:sz="8" w:space="0" w:color="CCCCCC"/>
             </w:tcBorders>
             <w:shd w:val="clear" w:color="auto" w:fill="FFFFFF"/>
@@ -2593,6 +2729,75 @@
                 <w:szCs w:val="22"/>
                 <w:color w:val="000000"/>
               </w:rPr>
+              <w:t xml:space="preserve">Column description:</w:t>
+            </w:r>
+          </w:p>
+        </w:tc>
+        <w:tc>
+          <w:tcPr>
+            <w:tcBorders>
+              <w:top w:val="single" w:sz="24" w:space="0" w:color="000000"/>
+              <w:left w:val="single" w:sz="8" w:space="0" w:color="CCCCCC"/>
+            </w:tcBorders>
+            <w:shd w:val="clear" w:color="auto" w:fill="FFFFFF"/>
+            <w:tcMar>
+              <w:top w:w="0" w:type="dxa"/>
+              <w:bottom w:w="0" w:type="dxa"/>
+              <w:left w:w="0" w:type="dxa"/>
+              <w:right w:w="0" w:type="dxa"/>
+            </w:tcMar>
+            <w:vAlign w:val="center"/>
+          </w:tcPr>
+          <w:p>
+            <w:pPr>
+              <w:jc w:val="left"/>
+              <w:spacing w:after="100" w:before="100" w:line="240"/>
+              <w:ind w:firstLine="0" w:left="100" w:right="100"/>
+            </w:pPr>
+            <w:r xmlns:w="http://schemas.openxmlformats.org/wordprocessingml/2006/main" xmlns:wp="http://schemas.openxmlformats.org/drawingml/2006/wordprocessingDrawing" xmlns:r="http://schemas.openxmlformats.org/officeDocument/2006/relationships" xmlns:w14="http://schemas.microsoft.com/office/word/2010/wordml">
+              <w:rPr>
+                <w:rFonts w:ascii="Times New Roman" w:hAnsi="Times New Roman" w:eastAsia="Times New Roman" w:cs="Times New Roman"/>
+                <w:sz w:val="22"/>
+                <w:szCs w:val="22"/>
+                <w:color w:val="000000"/>
+              </w:rPr>
+              <w:t xml:space="preserve">Participant's date of enrollment</w:t>
+            </w:r>
+          </w:p>
+        </w:tc>
+      </w:tr>
+      <w:tr>
+        <w:trPr>
+          <w:cantSplit/>
+          <w:trHeight w:val="360" w:hRule="auto"/>
+        </w:trPr>
+        <w:tc>
+          <w:tcPr>
+            <w:tcBorders>
+              <w:right w:val="single" w:sz="8" w:space="0" w:color="CCCCCC"/>
+            </w:tcBorders>
+            <w:shd w:val="clear" w:color="auto" w:fill="FFFFFF"/>
+            <w:tcMar>
+              <w:top w:w="0" w:type="dxa"/>
+              <w:bottom w:w="0" w:type="dxa"/>
+              <w:left w:w="0" w:type="dxa"/>
+              <w:right w:w="0" w:type="dxa"/>
+            </w:tcMar>
+            <w:vAlign w:val="center"/>
+          </w:tcPr>
+          <w:p>
+            <w:pPr>
+              <w:jc w:val="left"/>
+              <w:spacing w:after="100" w:before="100" w:line="240"/>
+              <w:ind w:firstLine="0" w:left="100" w:right="100"/>
+            </w:pPr>
+            <w:r xmlns:w="http://schemas.openxmlformats.org/wordprocessingml/2006/main" xmlns:wp="http://schemas.openxmlformats.org/drawingml/2006/wordprocessingDrawing" xmlns:r="http://schemas.openxmlformats.org/officeDocument/2006/relationships" xmlns:w14="http://schemas.microsoft.com/office/word/2010/wordml">
+              <w:rPr>
+                <w:rFonts w:ascii="Times New Roman" w:hAnsi="Times New Roman" w:eastAsia="Times New Roman" w:cs="Times New Roman"/>
+                <w:sz w:val="22"/>
+                <w:szCs w:val="22"/>
+                <w:color w:val="000000"/>
+              </w:rPr>
               <w:t xml:space="preserve">Source information:</w:t>
             </w:r>
           </w:p>
@@ -2600,7 +2805,6 @@
         <w:tc>
           <w:tcPr>
             <w:tcBorders>
-              <w:top w:val="single" w:sz="24" w:space="0" w:color="000000"/>
               <w:left w:val="single" w:sz="8" w:space="0" w:color="CCCCCC"/>
             </w:tcBorders>
             <w:shd w:val="clear" w:color="auto" w:fill="FFFFFF"/>
@@ -3482,6 +3686,75 @@
                 <w:szCs w:val="22"/>
                 <w:color w:val="000000"/>
               </w:rPr>
+              <w:t xml:space="preserve">Column description:</w:t>
+            </w:r>
+          </w:p>
+        </w:tc>
+        <w:tc>
+          <w:tcPr>
+            <w:tcBorders>
+              <w:top w:val="single" w:sz="24" w:space="0" w:color="000000"/>
+              <w:left w:val="single" w:sz="8" w:space="0" w:color="CCCCCC"/>
+            </w:tcBorders>
+            <w:shd w:val="clear" w:color="auto" w:fill="FFFFFF"/>
+            <w:tcMar>
+              <w:top w:w="0" w:type="dxa"/>
+              <w:bottom w:w="0" w:type="dxa"/>
+              <w:left w:w="0" w:type="dxa"/>
+              <w:right w:w="0" w:type="dxa"/>
+            </w:tcMar>
+            <w:vAlign w:val="center"/>
+          </w:tcPr>
+          <w:p>
+            <w:pPr>
+              <w:jc w:val="left"/>
+              <w:spacing w:after="100" w:before="100" w:line="240"/>
+              <w:ind w:firstLine="0" w:left="100" w:right="100"/>
+            </w:pPr>
+            <w:r xmlns:w="http://schemas.openxmlformats.org/wordprocessingml/2006/main" xmlns:wp="http://schemas.openxmlformats.org/drawingml/2006/wordprocessingDrawing" xmlns:r="http://schemas.openxmlformats.org/officeDocument/2006/relationships" xmlns:w14="http://schemas.microsoft.com/office/word/2010/wordml">
+              <w:rPr>
+                <w:rFonts w:ascii="Times New Roman" w:hAnsi="Times New Roman" w:eastAsia="Times New Roman" w:cs="Times New Roman"/>
+                <w:sz w:val="22"/>
+                <w:szCs w:val="22"/>
+                <w:color w:val="000000"/>
+              </w:rPr>
+              <w:t xml:space="preserve">Participant's time of enrollemnt</w:t>
+            </w:r>
+          </w:p>
+        </w:tc>
+      </w:tr>
+      <w:tr>
+        <w:trPr>
+          <w:cantSplit/>
+          <w:trHeight w:val="360" w:hRule="auto"/>
+        </w:trPr>
+        <w:tc>
+          <w:tcPr>
+            <w:tcBorders>
+              <w:right w:val="single" w:sz="8" w:space="0" w:color="CCCCCC"/>
+            </w:tcBorders>
+            <w:shd w:val="clear" w:color="auto" w:fill="FFFFFF"/>
+            <w:tcMar>
+              <w:top w:w="0" w:type="dxa"/>
+              <w:bottom w:w="0" w:type="dxa"/>
+              <w:left w:w="0" w:type="dxa"/>
+              <w:right w:w="0" w:type="dxa"/>
+            </w:tcMar>
+            <w:vAlign w:val="center"/>
+          </w:tcPr>
+          <w:p>
+            <w:pPr>
+              <w:jc w:val="left"/>
+              <w:spacing w:after="100" w:before="100" w:line="240"/>
+              <w:ind w:firstLine="0" w:left="100" w:right="100"/>
+            </w:pPr>
+            <w:r xmlns:w="http://schemas.openxmlformats.org/wordprocessingml/2006/main" xmlns:wp="http://schemas.openxmlformats.org/drawingml/2006/wordprocessingDrawing" xmlns:r="http://schemas.openxmlformats.org/officeDocument/2006/relationships" xmlns:w14="http://schemas.microsoft.com/office/word/2010/wordml">
+              <w:rPr>
+                <w:rFonts w:ascii="Times New Roman" w:hAnsi="Times New Roman" w:eastAsia="Times New Roman" w:cs="Times New Roman"/>
+                <w:sz w:val="22"/>
+                <w:szCs w:val="22"/>
+                <w:color w:val="000000"/>
+              </w:rPr>
               <w:t xml:space="preserve">Source information:</w:t>
             </w:r>
           </w:p>
@@ -3489,7 +3762,6 @@
         <w:tc>
           <w:tcPr>
             <w:tcBorders>
-              <w:top w:val="single" w:sz="24" w:space="0" w:color="000000"/>
               <w:left w:val="single" w:sz="8" w:space="0" w:color="CCCCCC"/>
             </w:tcBorders>
             <w:shd w:val="clear" w:color="auto" w:fill="FFFFFF"/>
@@ -4371,6 +4643,75 @@
                 <w:szCs w:val="22"/>
                 <w:color w:val="000000"/>
               </w:rPr>
+              <w:t xml:space="preserve">Column description:</w:t>
+            </w:r>
+          </w:p>
+        </w:tc>
+        <w:tc>
+          <w:tcPr>
+            <w:tcBorders>
+              <w:top w:val="single" w:sz="24" w:space="0" w:color="000000"/>
+              <w:left w:val="single" w:sz="8" w:space="0" w:color="CCCCCC"/>
+            </w:tcBorders>
+            <w:shd w:val="clear" w:color="auto" w:fill="FFFFFF"/>
+            <w:tcMar>
+              <w:top w:w="0" w:type="dxa"/>
+              <w:bottom w:w="0" w:type="dxa"/>
+              <w:left w:w="0" w:type="dxa"/>
+              <w:right w:w="0" w:type="dxa"/>
+            </w:tcMar>
+            <w:vAlign w:val="center"/>
+          </w:tcPr>
+          <w:p>
+            <w:pPr>
+              <w:jc w:val="left"/>
+              <w:spacing w:after="100" w:before="100" w:line="240"/>
+              <w:ind w:firstLine="0" w:left="100" w:right="100"/>
+            </w:pPr>
+            <w:r xmlns:w="http://schemas.openxmlformats.org/wordprocessingml/2006/main" xmlns:wp="http://schemas.openxmlformats.org/drawingml/2006/wordprocessingDrawing" xmlns:r="http://schemas.openxmlformats.org/officeDocument/2006/relationships" xmlns:w14="http://schemas.microsoft.com/office/word/2010/wordml">
+              <w:rPr>
+                <w:rFonts w:ascii="Times New Roman" w:hAnsi="Times New Roman" w:eastAsia="Times New Roman" w:cs="Times New Roman"/>
+                <w:sz w:val="22"/>
+                <w:szCs w:val="22"/>
+                <w:color w:val="000000"/>
+              </w:rPr>
+              <w:t xml:space="preserve">Total number of days the participant was enrolled in the study</w:t>
+            </w:r>
+          </w:p>
+        </w:tc>
+      </w:tr>
+      <w:tr>
+        <w:trPr>
+          <w:cantSplit/>
+          <w:trHeight w:val="360" w:hRule="auto"/>
+        </w:trPr>
+        <w:tc>
+          <w:tcPr>
+            <w:tcBorders>
+              <w:right w:val="single" w:sz="8" w:space="0" w:color="CCCCCC"/>
+            </w:tcBorders>
+            <w:shd w:val="clear" w:color="auto" w:fill="FFFFFF"/>
+            <w:tcMar>
+              <w:top w:w="0" w:type="dxa"/>
+              <w:bottom w:w="0" w:type="dxa"/>
+              <w:left w:w="0" w:type="dxa"/>
+              <w:right w:w="0" w:type="dxa"/>
+            </w:tcMar>
+            <w:vAlign w:val="center"/>
+          </w:tcPr>
+          <w:p>
+            <w:pPr>
+              <w:jc w:val="left"/>
+              <w:spacing w:after="100" w:before="100" w:line="240"/>
+              <w:ind w:firstLine="0" w:left="100" w:right="100"/>
+            </w:pPr>
+            <w:r xmlns:w="http://schemas.openxmlformats.org/wordprocessingml/2006/main" xmlns:wp="http://schemas.openxmlformats.org/drawingml/2006/wordprocessingDrawing" xmlns:r="http://schemas.openxmlformats.org/officeDocument/2006/relationships" xmlns:w14="http://schemas.microsoft.com/office/word/2010/wordml">
+              <w:rPr>
+                <w:rFonts w:ascii="Times New Roman" w:hAnsi="Times New Roman" w:eastAsia="Times New Roman" w:cs="Times New Roman"/>
+                <w:sz w:val="22"/>
+                <w:szCs w:val="22"/>
+                <w:color w:val="000000"/>
+              </w:rPr>
               <w:t xml:space="preserve">Source information:</w:t>
             </w:r>
           </w:p>
@@ -4378,7 +4719,6 @@
         <w:tc>
           <w:tcPr>
             <w:tcBorders>
-              <w:top w:val="single" w:sz="24" w:space="0" w:color="000000"/>
               <w:left w:val="single" w:sz="8" w:space="0" w:color="CCCCCC"/>
             </w:tcBorders>
             <w:shd w:val="clear" w:color="auto" w:fill="FFFFFF"/>
@@ -5078,6 +5418,75 @@
                 <w:szCs w:val="22"/>
                 <w:color w:val="000000"/>
               </w:rPr>
+              <w:t xml:space="preserve">Column description:</w:t>
+            </w:r>
+          </w:p>
+        </w:tc>
+        <w:tc>
+          <w:tcPr>
+            <w:tcBorders>
+              <w:top w:val="single" w:sz="24" w:space="0" w:color="000000"/>
+              <w:left w:val="single" w:sz="8" w:space="0" w:color="CCCCCC"/>
+            </w:tcBorders>
+            <w:shd w:val="clear" w:color="auto" w:fill="FFFFFF"/>
+            <w:tcMar>
+              <w:top w:w="0" w:type="dxa"/>
+              <w:bottom w:w="0" w:type="dxa"/>
+              <w:left w:w="0" w:type="dxa"/>
+              <w:right w:w="0" w:type="dxa"/>
+            </w:tcMar>
+            <w:vAlign w:val="center"/>
+          </w:tcPr>
+          <w:p>
+            <w:pPr>
+              <w:jc w:val="left"/>
+              <w:spacing w:after="100" w:before="100" w:line="240"/>
+              <w:ind w:firstLine="0" w:left="100" w:right="100"/>
+            </w:pPr>
+            <w:r xmlns:w="http://schemas.openxmlformats.org/wordprocessingml/2006/main" xmlns:wp="http://schemas.openxmlformats.org/drawingml/2006/wordprocessingDrawing" xmlns:r="http://schemas.openxmlformats.org/officeDocument/2006/relationships" xmlns:w14="http://schemas.microsoft.com/office/word/2010/wordml">
+              <w:rPr>
+                <w:rFonts w:ascii="Times New Roman" w:hAnsi="Times New Roman" w:eastAsia="Times New Roman" w:cs="Times New Roman"/>
+                <w:sz w:val="22"/>
+                <w:szCs w:val="22"/>
+                <w:color w:val="000000"/>
+              </w:rPr>
+              <w:t xml:space="preserve">Participant's height in inches at date of enrollment</w:t>
+            </w:r>
+          </w:p>
+        </w:tc>
+      </w:tr>
+      <w:tr>
+        <w:trPr>
+          <w:cantSplit/>
+          <w:trHeight w:val="360" w:hRule="auto"/>
+        </w:trPr>
+        <w:tc>
+          <w:tcPr>
+            <w:tcBorders>
+              <w:right w:val="single" w:sz="8" w:space="0" w:color="CCCCCC"/>
+            </w:tcBorders>
+            <w:shd w:val="clear" w:color="auto" w:fill="FFFFFF"/>
+            <w:tcMar>
+              <w:top w:w="0" w:type="dxa"/>
+              <w:bottom w:w="0" w:type="dxa"/>
+              <w:left w:w="0" w:type="dxa"/>
+              <w:right w:w="0" w:type="dxa"/>
+            </w:tcMar>
+            <w:vAlign w:val="center"/>
+          </w:tcPr>
+          <w:p>
+            <w:pPr>
+              <w:jc w:val="left"/>
+              <w:spacing w:after="100" w:before="100" w:line="240"/>
+              <w:ind w:firstLine="0" w:left="100" w:right="100"/>
+            </w:pPr>
+            <w:r xmlns:w="http://schemas.openxmlformats.org/wordprocessingml/2006/main" xmlns:wp="http://schemas.openxmlformats.org/drawingml/2006/wordprocessingDrawing" xmlns:r="http://schemas.openxmlformats.org/officeDocument/2006/relationships" xmlns:w14="http://schemas.microsoft.com/office/word/2010/wordml">
+              <w:rPr>
+                <w:rFonts w:ascii="Times New Roman" w:hAnsi="Times New Roman" w:eastAsia="Times New Roman" w:cs="Times New Roman"/>
+                <w:sz w:val="22"/>
+                <w:szCs w:val="22"/>
+                <w:color w:val="000000"/>
+              </w:rPr>
               <w:t xml:space="preserve">Source information:</w:t>
             </w:r>
           </w:p>
@@ -5085,7 +5494,6 @@
         <w:tc>
           <w:tcPr>
             <w:tcBorders>
-              <w:top w:val="single" w:sz="24" w:space="0" w:color="000000"/>
               <w:left w:val="single" w:sz="8" w:space="0" w:color="CCCCCC"/>
             </w:tcBorders>
             <w:shd w:val="clear" w:color="auto" w:fill="FFFFFF"/>
@@ -5785,6 +6193,75 @@
                 <w:szCs w:val="22"/>
                 <w:color w:val="000000"/>
               </w:rPr>
+              <w:t xml:space="preserve">Column description:</w:t>
+            </w:r>
+          </w:p>
+        </w:tc>
+        <w:tc>
+          <w:tcPr>
+            <w:tcBorders>
+              <w:top w:val="single" w:sz="24" w:space="0" w:color="000000"/>
+              <w:left w:val="single" w:sz="8" w:space="0" w:color="CCCCCC"/>
+            </w:tcBorders>
+            <w:shd w:val="clear" w:color="auto" w:fill="FFFFFF"/>
+            <w:tcMar>
+              <w:top w:w="0" w:type="dxa"/>
+              <w:bottom w:w="0" w:type="dxa"/>
+              <w:left w:w="0" w:type="dxa"/>
+              <w:right w:w="0" w:type="dxa"/>
+            </w:tcMar>
+            <w:vAlign w:val="center"/>
+          </w:tcPr>
+          <w:p>
+            <w:pPr>
+              <w:jc w:val="left"/>
+              <w:spacing w:after="100" w:before="100" w:line="240"/>
+              <w:ind w:firstLine="0" w:left="100" w:right="100"/>
+            </w:pPr>
+            <w:r xmlns:w="http://schemas.openxmlformats.org/wordprocessingml/2006/main" xmlns:wp="http://schemas.openxmlformats.org/drawingml/2006/wordprocessingDrawing" xmlns:r="http://schemas.openxmlformats.org/officeDocument/2006/relationships" xmlns:w14="http://schemas.microsoft.com/office/word/2010/wordml">
+              <w:rPr>
+                <w:rFonts w:ascii="Times New Roman" w:hAnsi="Times New Roman" w:eastAsia="Times New Roman" w:cs="Times New Roman"/>
+                <w:sz w:val="22"/>
+                <w:szCs w:val="22"/>
+                <w:color w:val="000000"/>
+              </w:rPr>
+              <w:t xml:space="preserve">An example Likert scale item</w:t>
+            </w:r>
+          </w:p>
+        </w:tc>
+      </w:tr>
+      <w:tr>
+        <w:trPr>
+          <w:cantSplit/>
+          <w:trHeight w:val="360" w:hRule="auto"/>
+        </w:trPr>
+        <w:tc>
+          <w:tcPr>
+            <w:tcBorders>
+              <w:right w:val="single" w:sz="8" w:space="0" w:color="CCCCCC"/>
+            </w:tcBorders>
+            <w:shd w:val="clear" w:color="auto" w:fill="FFFFFF"/>
+            <w:tcMar>
+              <w:top w:w="0" w:type="dxa"/>
+              <w:bottom w:w="0" w:type="dxa"/>
+              <w:left w:w="0" w:type="dxa"/>
+              <w:right w:w="0" w:type="dxa"/>
+            </w:tcMar>
+            <w:vAlign w:val="center"/>
+          </w:tcPr>
+          <w:p>
+            <w:pPr>
+              <w:jc w:val="left"/>
+              <w:spacing w:after="100" w:before="100" w:line="240"/>
+              <w:ind w:firstLine="0" w:left="100" w:right="100"/>
+            </w:pPr>
+            <w:r xmlns:w="http://schemas.openxmlformats.org/wordprocessingml/2006/main" xmlns:wp="http://schemas.openxmlformats.org/drawingml/2006/wordprocessingDrawing" xmlns:r="http://schemas.openxmlformats.org/officeDocument/2006/relationships" xmlns:w14="http://schemas.microsoft.com/office/word/2010/wordml">
+              <w:rPr>
+                <w:rFonts w:ascii="Times New Roman" w:hAnsi="Times New Roman" w:eastAsia="Times New Roman" w:cs="Times New Roman"/>
+                <w:sz w:val="22"/>
+                <w:szCs w:val="22"/>
+                <w:color w:val="000000"/>
+              </w:rPr>
               <w:t xml:space="preserve">Source information:</w:t>
             </w:r>
           </w:p>
@@ -5792,7 +6269,6 @@
         <w:tc>
           <w:tcPr>
             <w:tcBorders>
-              <w:top w:val="single" w:sz="24" w:space="0" w:color="000000"/>
               <w:left w:val="single" w:sz="8" w:space="0" w:color="CCCCCC"/>
             </w:tcBorders>
             <w:shd w:val="clear" w:color="auto" w:fill="FFFFFF"/>
@@ -6492,6 +6968,75 @@
                 <w:szCs w:val="22"/>
                 <w:color w:val="000000"/>
               </w:rPr>
+              <w:t xml:space="preserve">Column description:</w:t>
+            </w:r>
+          </w:p>
+        </w:tc>
+        <w:tc>
+          <w:tcPr>
+            <w:tcBorders>
+              <w:top w:val="single" w:sz="24" w:space="0" w:color="000000"/>
+              <w:left w:val="single" w:sz="8" w:space="0" w:color="CCCCCC"/>
+            </w:tcBorders>
+            <w:shd w:val="clear" w:color="auto" w:fill="FFFFFF"/>
+            <w:tcMar>
+              <w:top w:w="0" w:type="dxa"/>
+              <w:bottom w:w="0" w:type="dxa"/>
+              <w:left w:w="0" w:type="dxa"/>
+              <w:right w:w="0" w:type="dxa"/>
+            </w:tcMar>
+            <w:vAlign w:val="center"/>
+          </w:tcPr>
+          <w:p>
+            <w:pPr>
+              <w:jc w:val="left"/>
+              <w:spacing w:after="100" w:before="100" w:line="240"/>
+              <w:ind w:firstLine="0" w:left="100" w:right="100"/>
+            </w:pPr>
+            <w:r xmlns:w="http://schemas.openxmlformats.org/wordprocessingml/2006/main" xmlns:wp="http://schemas.openxmlformats.org/drawingml/2006/wordprocessingDrawing" xmlns:r="http://schemas.openxmlformats.org/officeDocument/2006/relationships" xmlns:w14="http://schemas.microsoft.com/office/word/2010/wordml">
+              <w:rPr>
+                <w:rFonts w:ascii="Times New Roman" w:hAnsi="Times New Roman" w:eastAsia="Times New Roman" w:cs="Times New Roman"/>
+                <w:sz w:val="22"/>
+                <w:szCs w:val="22"/>
+                <w:color w:val="000000"/>
+              </w:rPr>
+              <w:t xml:space="preserve">Participant experienced the outcome of interest</w:t>
+            </w:r>
+          </w:p>
+        </w:tc>
+      </w:tr>
+      <w:tr>
+        <w:trPr>
+          <w:cantSplit/>
+          <w:trHeight w:val="360" w:hRule="auto"/>
+        </w:trPr>
+        <w:tc>
+          <w:tcPr>
+            <w:tcBorders>
+              <w:right w:val="single" w:sz="8" w:space="0" w:color="CCCCCC"/>
+            </w:tcBorders>
+            <w:shd w:val="clear" w:color="auto" w:fill="FFFFFF"/>
+            <w:tcMar>
+              <w:top w:w="0" w:type="dxa"/>
+              <w:bottom w:w="0" w:type="dxa"/>
+              <w:left w:w="0" w:type="dxa"/>
+              <w:right w:w="0" w:type="dxa"/>
+            </w:tcMar>
+            <w:vAlign w:val="center"/>
+          </w:tcPr>
+          <w:p>
+            <w:pPr>
+              <w:jc w:val="left"/>
+              <w:spacing w:after="100" w:before="100" w:line="240"/>
+              <w:ind w:firstLine="0" w:left="100" w:right="100"/>
+            </w:pPr>
+            <w:r xmlns:w="http://schemas.openxmlformats.org/wordprocessingml/2006/main" xmlns:wp="http://schemas.openxmlformats.org/drawingml/2006/wordprocessingDrawing" xmlns:r="http://schemas.openxmlformats.org/officeDocument/2006/relationships" xmlns:w14="http://schemas.microsoft.com/office/word/2010/wordml">
+              <w:rPr>
+                <w:rFonts w:ascii="Times New Roman" w:hAnsi="Times New Roman" w:eastAsia="Times New Roman" w:cs="Times New Roman"/>
+                <w:sz w:val="22"/>
+                <w:szCs w:val="22"/>
+                <w:color w:val="000000"/>
+              </w:rPr>
               <w:t xml:space="preserve">Source information:</w:t>
             </w:r>
           </w:p>
@@ -6499,7 +7044,6 @@
         <w:tc>
           <w:tcPr>
             <w:tcBorders>
-              <w:top w:val="single" w:sz="24" w:space="0" w:color="000000"/>
               <w:left w:val="single" w:sz="8" w:space="0" w:color="CCCCCC"/>
             </w:tcBorders>
             <w:shd w:val="clear" w:color="auto" w:fill="FFFFFF"/>

</xml_diff>